<commit_message>
Fixture Standard, TRL and SOLT calibration kit done
</commit_message>
<xml_diff>
--- a/V1I1/! Docs/Report - Design - RF Modeling.docx
+++ b/V1I1/! Docs/Report - Design - RF Modeling.docx
@@ -2914,15 +2914,7 @@
         <w:t xml:space="preserve">. </w:t>
       </w:r>
       <w:r>
-        <w:t xml:space="preserve">The critical point is </w:t>
-      </w:r>
-      <w:proofErr w:type="gramStart"/>
-      <w:r>
-        <w:t>design</w:t>
-      </w:r>
-      <w:proofErr w:type="gramEnd"/>
-      <w:r>
-        <w:t xml:space="preserve"> the power amplifier matching network</w:t>
+        <w:t>The critical point is design the power amplifier matching network</w:t>
       </w:r>
       <w:r>
         <w:t xml:space="preserve"> to achieve the tra</w:t>
@@ -3298,6 +3290,9 @@
         <w:jc w:val="center"/>
       </w:pPr>
       <w:r>
+        <w:rPr>
+          <w:noProof/>
+        </w:rPr>
         <w:drawing>
           <wp:inline distT="0" distB="0" distL="0" distR="0" wp14:anchorId="662675DD" wp14:editId="1D049BB2">
             <wp:extent cx="5695950" cy="1448446"/>
@@ -3338,12 +3333,15 @@
     <w:p/>
     <w:p/>
     <w:p>
+      <w:pPr>
+        <w:jc w:val="center"/>
+      </w:pPr>
       <w:r>
         <w:lastRenderedPageBreak/>
         <w:drawing>
-          <wp:inline distT="0" distB="0" distL="0" distR="0" wp14:anchorId="49127B09" wp14:editId="6196462A">
-            <wp:extent cx="6839585" cy="3630295"/>
-            <wp:effectExtent l="0" t="0" r="0" b="8255"/>
+          <wp:inline distT="0" distB="0" distL="0" distR="0" wp14:anchorId="0998E466" wp14:editId="71508CD1">
+            <wp:extent cx="5886450" cy="3126579"/>
+            <wp:effectExtent l="0" t="0" r="0" b="0"/>
             <wp:docPr id="1" name="Picture 1"/>
             <wp:cNvGraphicFramePr>
               <a:graphicFrameLocks xmlns:a="http://schemas.openxmlformats.org/drawingml/2006/main" noChangeAspect="1"/>
@@ -3364,7 +3362,7 @@
                   <pic:spPr>
                     <a:xfrm>
                       <a:off x="0" y="0"/>
-                      <a:ext cx="6839585" cy="3630295"/>
+                      <a:ext cx="5891670" cy="3129351"/>
                     </a:xfrm>
                     <a:prstGeom prst="rect">
                       <a:avLst/>
@@ -3383,6 +3381,9 @@
         <w:jc w:val="center"/>
       </w:pPr>
       <w:r>
+        <w:rPr>
+          <w:noProof/>
+        </w:rPr>
         <w:drawing>
           <wp:inline distT="0" distB="0" distL="0" distR="0" wp14:anchorId="51445CEE" wp14:editId="1903E536">
             <wp:extent cx="5181600" cy="1860777"/>
@@ -3431,6 +3432,9 @@
         <w:jc w:val="center"/>
       </w:pPr>
       <w:r>
+        <w:rPr>
+          <w:noProof/>
+        </w:rPr>
         <w:drawing>
           <wp:inline distT="0" distB="0" distL="0" distR="0" wp14:anchorId="0490F5A6" wp14:editId="4A719786">
             <wp:extent cx="5191125" cy="2986186"/>
@@ -3480,6 +3484,16 @@
     </w:p>
     <w:p>
       <w:pPr>
+        <w:jc w:val="center"/>
+      </w:pPr>
+    </w:p>
+    <w:p>
+      <w:pPr>
+        <w:jc w:val="center"/>
+      </w:pPr>
+    </w:p>
+    <w:p>
+      <w:pPr>
         <w:pStyle w:val="Heading2"/>
         <w:numPr>
           <w:ilvl w:val="1"/>
@@ -3506,31 +3520,25 @@
     </w:p>
     <w:p>
       <w:r>
-        <w:t>T</w:t>
-      </w:r>
-      <w:r>
-        <w:t xml:space="preserve">he transmission </w:t>
-      </w:r>
-      <w:r>
-        <w:t xml:space="preserve">line </w:t>
-      </w:r>
-      <w:r>
-        <w:t>width</w:t>
-      </w:r>
-      <w:r>
-        <w:t xml:space="preserve"> (W)</w:t>
+        <w:t>The transmission line width (W</w:t>
+      </w:r>
+      <w:r>
+        <w:t>=1.65</w:t>
+      </w:r>
+      <w:r>
+        <w:t xml:space="preserve">) and the metal spacing (S) varies during the manufacturing process within a 20 % tolerance, then 1.32mm and 1.98mm are expected values for W while 0.16mm and 0.24mm are expected values for S. </w:t>
+      </w:r>
+      <w:r>
+        <w:t>The length of the transmission line will be affected too</w:t>
+      </w:r>
+      <w:r>
+        <w:t>:</w:t>
       </w:r>
       <w:r>
         <w:t xml:space="preserve"> </w:t>
       </w:r>
       <w:r>
-        <w:t xml:space="preserve">and the metal spacing (S) </w:t>
-      </w:r>
-      <w:r>
-        <w:t xml:space="preserve">varies during the manufacturing process within a 20 % tolerance, </w:t>
-      </w:r>
-      <w:r>
-        <w:t>then 1.32mm and 1.98mm are expected values for W while 0.16mm and 0.24mm are expected values for S. The worst-case analysis shows the following scenarios:</w:t>
+        <w:t>The worst-case analysis shows the following scenarios:</w:t>
       </w:r>
     </w:p>
     <w:p>
@@ -3557,6 +3565,32 @@
         <w:t>Lower Impedance: W=1.98mm; S=0.16mm</w:t>
       </w:r>
     </w:p>
+    <w:p>
+      <w:pPr>
+        <w:pStyle w:val="ListParagraph"/>
+        <w:numPr>
+          <w:ilvl w:val="0"/>
+          <w:numId w:val="29"/>
+        </w:numPr>
+      </w:pPr>
+      <w:r>
+        <w:t>Intermediate 1: W=1.98mm, S=0.24mm</w:t>
+      </w:r>
+    </w:p>
+    <w:p>
+      <w:pPr>
+        <w:pStyle w:val="ListParagraph"/>
+        <w:numPr>
+          <w:ilvl w:val="0"/>
+          <w:numId w:val="29"/>
+        </w:numPr>
+      </w:pPr>
+      <w:r>
+        <w:t>Intermediate 2: W=1.32mm, S=0.16mm</w:t>
+      </w:r>
+    </w:p>
+    <w:p/>
+    <w:p/>
     <w:p/>
     <w:p>
       <w:pPr>
@@ -3573,6 +3607,9 @@
     <w:p/>
     <w:p>
       <w:r>
+        <w:rPr>
+          <w:noProof/>
+        </w:rPr>
         <w:drawing>
           <wp:inline distT="0" distB="0" distL="0" distR="0" wp14:anchorId="4BDB772B" wp14:editId="3D77893C">
             <wp:extent cx="5639587" cy="3839111"/>
@@ -3652,6 +3689,9 @@
         <w:jc w:val="center"/>
       </w:pPr>
       <w:r>
+        <w:rPr>
+          <w:noProof/>
+        </w:rPr>
         <w:drawing>
           <wp:inline distT="0" distB="0" distL="0" distR="0" wp14:anchorId="64B21FF4" wp14:editId="260C98B0">
             <wp:extent cx="4429125" cy="841770"/>
@@ -3697,16 +3737,52 @@
       <w:r>
         <w:t xml:space="preserve"> We choose spacing of 1.1mm with a cline (from transmission line) offset of 0.8mm.</w:t>
       </w:r>
+      <w:r>
+        <w:t xml:space="preserve"> </w:t>
+      </w:r>
     </w:p>
     <w:p/>
     <w:p>
+      <w:pPr>
+        <w:pStyle w:val="Heading3"/>
+        <w:numPr>
+          <w:ilvl w:val="2"/>
+          <w:numId w:val="5"/>
+        </w:numPr>
+      </w:pPr>
+      <w:r>
+        <w:t>Layout and Simulations</w:t>
+      </w:r>
+    </w:p>
+    <w:p>
+      <w:r>
+        <w:t xml:space="preserve">The final version </w:t>
+      </w:r>
+      <w:r>
+        <w:t>has</w:t>
+      </w:r>
+      <w:r>
+        <w:t xml:space="preserve"> the length of </w:t>
+      </w:r>
+      <w:r>
+        <w:t>35</w:t>
+      </w:r>
+      <w:r>
+        <w:t>mm.</w:t>
+      </w:r>
+    </w:p>
+    <w:p/>
+    <w:p>
+      <w:pPr>
+        <w:jc w:val="center"/>
+      </w:pPr>
       <w:r>
         <w:lastRenderedPageBreak/>
         <w:drawing>
-          <wp:inline distT="0" distB="0" distL="0" distR="0" wp14:anchorId="0D96C0FD" wp14:editId="067CCEC2">
-            <wp:extent cx="6839585" cy="2891790"/>
-            <wp:effectExtent l="0" t="0" r="0" b="3810"/>
-            <wp:docPr id="7" name="Picture 7"/>
+          <wp:inline distT="0" distB="0" distL="0" distR="0" wp14:anchorId="19F30A31" wp14:editId="1BDABF7D">
+            <wp:extent cx="4267796" cy="2314898"/>
+            <wp:effectExtent l="0" t="0" r="0" b="9525"/>
+            <wp:docPr id="23" name="Picture 23"/>
             <wp:cNvGraphicFramePr>
               <a:graphicFrameLocks xmlns:a="http://schemas.openxmlformats.org/drawingml/2006/main" noChangeAspect="1"/>
             </wp:cNvGraphicFramePr>
@@ -3726,7 +3802,7 @@
                   <pic:spPr>
                     <a:xfrm>
                       <a:off x="0" y="0"/>
-                      <a:ext cx="6839585" cy="2891790"/>
+                      <a:ext cx="4267796" cy="2314898"/>
                     </a:xfrm>
                     <a:prstGeom prst="rect">
                       <a:avLst/>
@@ -3740,8 +3816,75 @@
       </w:r>
     </w:p>
     <w:p/>
+    <w:p>
+      <w:pPr>
+        <w:jc w:val="center"/>
+      </w:pPr>
+      <w:r>
+        <w:drawing>
+          <wp:inline distT="0" distB="0" distL="0" distR="0" wp14:anchorId="163262CC" wp14:editId="1D8F03B5">
+            <wp:extent cx="5466011" cy="4171950"/>
+            <wp:effectExtent l="0" t="0" r="1905" b="0"/>
+            <wp:docPr id="22" name="Picture 22"/>
+            <wp:cNvGraphicFramePr>
+              <a:graphicFrameLocks xmlns:a="http://schemas.openxmlformats.org/drawingml/2006/main" noChangeAspect="1"/>
+            </wp:cNvGraphicFramePr>
+            <a:graphic xmlns:a="http://schemas.openxmlformats.org/drawingml/2006/main">
+              <a:graphicData uri="http://schemas.openxmlformats.org/drawingml/2006/picture">
+                <pic:pic xmlns:pic="http://schemas.openxmlformats.org/drawingml/2006/picture">
+                  <pic:nvPicPr>
+                    <pic:cNvPr id="1" name=""/>
+                    <pic:cNvPicPr/>
+                  </pic:nvPicPr>
+                  <pic:blipFill>
+                    <a:blip r:embed="rId24"/>
+                    <a:stretch>
+                      <a:fillRect/>
+                    </a:stretch>
+                  </pic:blipFill>
+                  <pic:spPr>
+                    <a:xfrm>
+                      <a:off x="0" y="0"/>
+                      <a:ext cx="5470757" cy="4175573"/>
+                    </a:xfrm>
+                    <a:prstGeom prst="rect">
+                      <a:avLst/>
+                    </a:prstGeom>
+                  </pic:spPr>
+                </pic:pic>
+              </a:graphicData>
+            </a:graphic>
+          </wp:inline>
+        </w:drawing>
+      </w:r>
+    </w:p>
     <w:p/>
+    <w:p>
+      <w:pPr>
+        <w:jc w:val="center"/>
+      </w:pPr>
+    </w:p>
     <w:p/>
+    <w:p>
+      <w:pPr>
+        <w:pStyle w:val="Heading3"/>
+        <w:numPr>
+          <w:ilvl w:val="2"/>
+          <w:numId w:val="5"/>
+        </w:numPr>
+      </w:pPr>
+      <w:r>
+        <w:t>Worst Case – Process Variations</w:t>
+      </w:r>
+    </w:p>
+    <w:p>
+      <w:pPr>
+        <w:jc w:val="left"/>
+      </w:pPr>
+      <w:r>
+        <w:t xml:space="preserve">Note that all the process variations contribute to lower the resonant frequency. </w:t>
+      </w:r>
+    </w:p>
     <w:p/>
     <w:p>
       <w:pPr>
@@ -3861,6 +4004,7 @@
       </w:pPr>
       <w:bookmarkStart w:id="9" w:name="_Toc48962275"/>
       <w:r>
+        <w:lastRenderedPageBreak/>
         <w:t>TRL Calibration</w:t>
       </w:r>
       <w:bookmarkEnd w:id="9"/>
@@ -3881,15 +4025,7 @@
         <w:t>he choke inductor (L) reactance</w:t>
       </w:r>
       <w:r>
-        <w:t xml:space="preserve"> </w:t>
-      </w:r>
-      <w:proofErr w:type="gramStart"/>
-      <w:r>
-        <w:t>need</w:t>
-      </w:r>
-      <w:proofErr w:type="gramEnd"/>
-      <w:r>
-        <w:t xml:space="preserve"> to be at least 10 times the</w:t>
+        <w:t xml:space="preserve"> need to be at least 10 times the</w:t>
       </w:r>
       <w:r>
         <w:t xml:space="preserve"> value of</w:t>
@@ -11575,6 +11711,7 @@
   <w:style w:type="character" w:default="1" w:styleId="DefaultParagraphFont">
     <w:name w:val="Default Paragraph Font"/>
     <w:uiPriority w:val="1"/>
+    <w:semiHidden/>
     <w:unhideWhenUsed/>
   </w:style>
   <w:style w:type="table" w:default="1" w:styleId="TableNormal">
@@ -14799,6 +14936,7 @@
   </w:compat>
   <w:rsids>
     <w:rsidRoot w:val="00E02E15"/>
+    <w:rsid w:val="00123D84"/>
     <w:rsid w:val="001606B8"/>
     <w:rsid w:val="001C744A"/>
     <w:rsid w:val="001D5B77"/>
@@ -14821,6 +14959,7 @@
     <w:rsid w:val="007145D3"/>
     <w:rsid w:val="00750A54"/>
     <w:rsid w:val="007A7FAA"/>
+    <w:rsid w:val="007D505C"/>
     <w:rsid w:val="0080794F"/>
     <w:rsid w:val="008427DC"/>
     <w:rsid w:val="008D085A"/>

</xml_diff>